<commit_message>
Update mô tả thực nghiệm Feature Selection.docx
</commit_message>
<xml_diff>
--- a/mô tả thực nghiệm Feature Selection.docx
+++ b/mô tả thực nghiệm Feature Selection.docx
@@ -412,7 +412,34 @@
           <w:szCs w:val="26"/>
         </w:rPr>
         <w:lastRenderedPageBreak/>
-        <w:t>Sau tìm hiểu nếu cần có thể dung dung phương pháp khác TF_IDF</w:t>
+        <w:t xml:space="preserve">Sau tìm hiểu nếu cần có thể </w:t>
+      </w:r>
+      <w:r>
+        <w:rPr>
+          <w:rFonts w:ascii="Times New Roman" w:hAnsi="Times New Roman" w:cs="Times New Roman"/>
+          <w:color w:val="FF0000"/>
+          <w:sz w:val="26"/>
+          <w:szCs w:val="26"/>
+        </w:rPr>
+        <w:t>dùng</w:t>
+      </w:r>
+      <w:r>
+        <w:rPr>
+          <w:rFonts w:ascii="Times New Roman" w:hAnsi="Times New Roman" w:cs="Times New Roman"/>
+          <w:color w:val="FF0000"/>
+          <w:sz w:val="26"/>
+          <w:szCs w:val="26"/>
+        </w:rPr>
+        <w:t xml:space="preserve"> phương pháp khác TF_IDF</w:t>
+      </w:r>
+      <w:r>
+        <w:rPr>
+          <w:rFonts w:ascii="Times New Roman" w:hAnsi="Times New Roman" w:cs="Times New Roman"/>
+          <w:color w:val="FF0000"/>
+          <w:sz w:val="26"/>
+          <w:szCs w:val="26"/>
+        </w:rPr>
+        <w:t xml:space="preserve"> để có thể so sánh.</w:t>
       </w:r>
     </w:p>
     <w:p>
@@ -479,15 +506,7 @@
           <w:sz w:val="26"/>
           <w:szCs w:val="26"/>
         </w:rPr>
-        <w:t xml:space="preserve"> </w:t>
-      </w:r>
-      <w:r>
-        <w:rPr>
-          <w:rFonts w:ascii="Times New Roman" w:hAnsi="Times New Roman" w:cs="Times New Roman"/>
-          <w:sz w:val="26"/>
-          <w:szCs w:val="26"/>
-        </w:rPr>
-        <w:t>(của riêng Permission và riêng API)</w:t>
+        <w:t xml:space="preserve"> (của riêng Permission và riêng API)</w:t>
       </w:r>
     </w:p>
     <w:p>
@@ -512,15 +531,7 @@
           <w:sz w:val="26"/>
           <w:szCs w:val="26"/>
         </w:rPr>
-        <w:t xml:space="preserve"> </w:t>
-      </w:r>
-      <w:r>
-        <w:rPr>
-          <w:rFonts w:ascii="Times New Roman" w:hAnsi="Times New Roman" w:cs="Times New Roman"/>
-          <w:sz w:val="26"/>
-          <w:szCs w:val="26"/>
-        </w:rPr>
-        <w:t>(của riêng Permission và riêng API)</w:t>
+        <w:t xml:space="preserve"> (của riêng Permission và riêng API)</w:t>
       </w:r>
     </w:p>
     <w:p>
@@ -545,15 +556,7 @@
           <w:sz w:val="26"/>
           <w:szCs w:val="26"/>
         </w:rPr>
-        <w:t xml:space="preserve"> </w:t>
-      </w:r>
-      <w:r>
-        <w:rPr>
-          <w:rFonts w:ascii="Times New Roman" w:hAnsi="Times New Roman" w:cs="Times New Roman"/>
-          <w:sz w:val="26"/>
-          <w:szCs w:val="26"/>
-        </w:rPr>
-        <w:t>(của riêng Permission và riêng API)</w:t>
+        <w:t xml:space="preserve"> (của riêng Permission và riêng API)</w:t>
       </w:r>
     </w:p>
     <w:p>
@@ -578,15 +581,7 @@
           <w:sz w:val="26"/>
           <w:szCs w:val="26"/>
         </w:rPr>
-        <w:t xml:space="preserve"> </w:t>
-      </w:r>
-      <w:r>
-        <w:rPr>
-          <w:rFonts w:ascii="Times New Roman" w:hAnsi="Times New Roman" w:cs="Times New Roman"/>
-          <w:sz w:val="26"/>
-          <w:szCs w:val="26"/>
-        </w:rPr>
-        <w:t>(của riêng Permission và riêng API)</w:t>
+        <w:t xml:space="preserve"> (của riêng Permission và riêng API)</w:t>
       </w:r>
     </w:p>
     <w:p>
@@ -611,15 +606,7 @@
           <w:sz w:val="26"/>
           <w:szCs w:val="26"/>
         </w:rPr>
-        <w:t xml:space="preserve"> </w:t>
-      </w:r>
-      <w:r>
-        <w:rPr>
-          <w:rFonts w:ascii="Times New Roman" w:hAnsi="Times New Roman" w:cs="Times New Roman"/>
-          <w:sz w:val="26"/>
-          <w:szCs w:val="26"/>
-        </w:rPr>
-        <w:t>(của riêng Permission và riêng API)</w:t>
+        <w:t xml:space="preserve"> (của riêng Permission và riêng API)</w:t>
       </w:r>
     </w:p>
     <w:p>
@@ -652,6 +639,25 @@
     </w:p>
     <w:p>
       <w:pPr>
+        <w:rPr>
+          <w:rFonts w:ascii="Times New Roman" w:hAnsi="Times New Roman" w:cs="Times New Roman"/>
+          <w:color w:val="FF0000"/>
+          <w:sz w:val="26"/>
+          <w:szCs w:val="26"/>
+        </w:rPr>
+      </w:pPr>
+      <w:r>
+        <w:rPr>
+          <w:rFonts w:ascii="Times New Roman" w:hAnsi="Times New Roman" w:cs="Times New Roman"/>
+          <w:color w:val="FF0000"/>
+          <w:sz w:val="26"/>
+          <w:szCs w:val="26"/>
+        </w:rPr>
+        <w:t>- Chia thành các bộ để mô tả và đưa vào chương trình, còn thực ra vẫn có thể để ở 1 file .csv và khi chạy chương trình thì mới thao tác cắt % trong code.</w:t>
+      </w:r>
+    </w:p>
+    <w:p>
+      <w:pPr>
         <w:pStyle w:val="Heading2"/>
       </w:pPr>
       <w:r>
@@ -757,23 +763,7 @@
           <w:sz w:val="26"/>
           <w:szCs w:val="26"/>
         </w:rPr>
-        <w:t xml:space="preserve">Chạy 6 bộ trên nhưng chỉ của riêng </w:t>
-      </w:r>
-      <w:r>
-        <w:rPr>
-          <w:rFonts w:ascii="Times New Roman" w:hAnsi="Times New Roman" w:cs="Times New Roman"/>
-          <w:sz w:val="26"/>
-          <w:szCs w:val="26"/>
-        </w:rPr>
-        <w:t>API</w:t>
-      </w:r>
-      <w:r>
-        <w:rPr>
-          <w:rFonts w:ascii="Times New Roman" w:hAnsi="Times New Roman" w:cs="Times New Roman"/>
-          <w:sz w:val="26"/>
-          <w:szCs w:val="26"/>
-        </w:rPr>
-        <w:t xml:space="preserve"> =&gt; cho vào các mô hình học máy học sâu</w:t>
+        <w:t>Chạy 6 bộ trên nhưng chỉ của riêng API =&gt; cho vào các mô hình học máy học sâu</w:t>
       </w:r>
     </w:p>
     <w:p>
@@ -807,23 +797,7 @@
           <w:sz w:val="26"/>
           <w:szCs w:val="26"/>
         </w:rPr>
-        <w:t xml:space="preserve">Chạy 6 bộ trên </w:t>
-      </w:r>
-      <w:r>
-        <w:rPr>
-          <w:rFonts w:ascii="Times New Roman" w:hAnsi="Times New Roman" w:cs="Times New Roman"/>
-          <w:sz w:val="26"/>
-          <w:szCs w:val="26"/>
-        </w:rPr>
-        <w:t>và lấy cả Permission + API</w:t>
-      </w:r>
-      <w:r>
-        <w:rPr>
-          <w:rFonts w:ascii="Times New Roman" w:hAnsi="Times New Roman" w:cs="Times New Roman"/>
-          <w:sz w:val="26"/>
-          <w:szCs w:val="26"/>
-        </w:rPr>
-        <w:t xml:space="preserve"> =&gt; cho vào các mô hình học máy học sâu</w:t>
+        <w:t>Chạy 6 bộ trên và lấy cả Permission + API =&gt; cho vào các mô hình học máy học sâu</w:t>
       </w:r>
     </w:p>
     <w:p>

</xml_diff>